<commit_message>
Added image of original snowplow
</commit_message>
<xml_diff>
--- a/competitions/ASC/ASC 2020/Rulebook_2020_ASC.docx
+++ b/competitions/ASC/ASC 2020/Rulebook_2020_ASC.docx
@@ -20833,9 +20833,10 @@
 </file>
 
 <file path=customXml/item2.xml><?xml version="1.0" encoding="utf-8"?>
-<ct:contentTypeSchema xmlns:ct="http://schemas.microsoft.com/office/2006/metadata/contentType" xmlns:ma="http://schemas.microsoft.com/office/2006/metadata/properties/metaAttributes" ct:_="" ma:_="" ma:contentTypeName="Document" ma:contentTypeID="0x010100844D224DA3181B4C86223551F685013D" ma:contentTypeVersion="8" ma:contentTypeDescription="Crée un document." ma:contentTypeScope="" ma:versionID="35fa42959c239d95f3a2845bf5f67e33">
-  <xsd:schema xmlns:xsd="http://www.w3.org/2001/XMLSchema" xmlns:xs="http://www.w3.org/2001/XMLSchema" xmlns:p="http://schemas.microsoft.com/office/2006/metadata/properties" xmlns:ns2="123f7b19-9824-4aa2-bec0-97a407edd427" targetNamespace="http://schemas.microsoft.com/office/2006/metadata/properties" ma:root="true" ma:fieldsID="50c6257fb1a48701b7bde949d0362646" ns2:_="">
+<ct:contentTypeSchema xmlns:ct="http://schemas.microsoft.com/office/2006/metadata/contentType" xmlns:ma="http://schemas.microsoft.com/office/2006/metadata/properties/metaAttributes" ct:_="" ma:_="" ma:contentTypeName="Document" ma:contentTypeID="0x010100844D224DA3181B4C86223551F685013D" ma:contentTypeVersion="16" ma:contentTypeDescription="Crée un document." ma:contentTypeScope="" ma:versionID="35e81906c1ba86db9d89d931d8de4dd7">
+  <xsd:schema xmlns:xsd="http://www.w3.org/2001/XMLSchema" xmlns:xs="http://www.w3.org/2001/XMLSchema" xmlns:p="http://schemas.microsoft.com/office/2006/metadata/properties" xmlns:ns2="123f7b19-9824-4aa2-bec0-97a407edd427" xmlns:ns3="14d8a9f7-3604-41df-8e5b-c51cff4ebbac" targetNamespace="http://schemas.microsoft.com/office/2006/metadata/properties" ma:root="true" ma:fieldsID="61b36b3d05703583d156c721a7dd0da8" ns2:_="" ns3:_="">
     <xsd:import namespace="123f7b19-9824-4aa2-bec0-97a407edd427"/>
+    <xsd:import namespace="14d8a9f7-3604-41df-8e5b-c51cff4ebbac"/>
     <xsd:element name="properties">
       <xsd:complexType>
         <xsd:sequence>
@@ -20850,6 +20851,13 @@
                 <xsd:element ref="ns2:MediaServiceEventHashCode" minOccurs="0"/>
                 <xsd:element ref="ns2:MediaServiceDateTaken" minOccurs="0"/>
                 <xsd:element ref="ns2:MediaServiceLocation" minOccurs="0"/>
+                <xsd:element ref="ns2:MediaServiceAutoKeyPoints" minOccurs="0"/>
+                <xsd:element ref="ns2:MediaServiceKeyPoints" minOccurs="0"/>
+                <xsd:element ref="ns2:MediaLengthInSeconds" minOccurs="0"/>
+                <xsd:element ref="ns3:SharedWithUsers" minOccurs="0"/>
+                <xsd:element ref="ns3:SharedWithDetails" minOccurs="0"/>
+                <xsd:element ref="ns2:lcf76f155ced4ddcb4097134ff3c332f" minOccurs="0"/>
+                <xsd:element ref="ns3:TaxCatchAll" minOccurs="0"/>
               </xsd:all>
             </xsd:complexType>
           </xsd:element>
@@ -20901,6 +20909,71 @@
       <xsd:simpleType>
         <xsd:restriction base="dms:Text"/>
       </xsd:simpleType>
+    </xsd:element>
+    <xsd:element name="MediaServiceAutoKeyPoints" ma:index="16" nillable="true" ma:displayName="MediaServiceAutoKeyPoints" ma:hidden="true" ma:internalName="MediaServiceAutoKeyPoints" ma:readOnly="true">
+      <xsd:simpleType>
+        <xsd:restriction base="dms:Note"/>
+      </xsd:simpleType>
+    </xsd:element>
+    <xsd:element name="MediaServiceKeyPoints" ma:index="17" nillable="true" ma:displayName="KeyPoints" ma:internalName="MediaServiceKeyPoints" ma:readOnly="true">
+      <xsd:simpleType>
+        <xsd:restriction base="dms:Note">
+          <xsd:maxLength value="255"/>
+        </xsd:restriction>
+      </xsd:simpleType>
+    </xsd:element>
+    <xsd:element name="MediaLengthInSeconds" ma:index="18" nillable="true" ma:displayName="Length (seconds)" ma:internalName="MediaLengthInSeconds" ma:readOnly="true">
+      <xsd:simpleType>
+        <xsd:restriction base="dms:Unknown"/>
+      </xsd:simpleType>
+    </xsd:element>
+    <xsd:element name="lcf76f155ced4ddcb4097134ff3c332f" ma:index="22" nillable="true" ma:taxonomy="true" ma:internalName="lcf76f155ced4ddcb4097134ff3c332f" ma:taxonomyFieldName="MediaServiceImageTags" ma:displayName="Balises d’images" ma:readOnly="false" ma:fieldId="{5cf76f15-5ced-4ddc-b409-7134ff3c332f}" ma:taxonomyMulti="true" ma:sspId="9eaa8290-3616-4126-84aa-16f277ca9cc9" ma:termSetId="09814cd3-568e-fe90-9814-8d621ff8fb84" ma:anchorId="fba54fb3-c3e1-fe81-a776-ca4b69148c4d" ma:open="true" ma:isKeyword="false">
+      <xsd:complexType>
+        <xsd:sequence>
+          <xsd:element ref="pc:Terms" minOccurs="0" maxOccurs="1"/>
+        </xsd:sequence>
+      </xsd:complexType>
+    </xsd:element>
+  </xsd:schema>
+  <xsd:schema xmlns:xsd="http://www.w3.org/2001/XMLSchema" xmlns:xs="http://www.w3.org/2001/XMLSchema" xmlns:dms="http://schemas.microsoft.com/office/2006/documentManagement/types" xmlns:pc="http://schemas.microsoft.com/office/infopath/2007/PartnerControls" targetNamespace="14d8a9f7-3604-41df-8e5b-c51cff4ebbac" elementFormDefault="qualified">
+    <xsd:import namespace="http://schemas.microsoft.com/office/2006/documentManagement/types"/>
+    <xsd:import namespace="http://schemas.microsoft.com/office/infopath/2007/PartnerControls"/>
+    <xsd:element name="SharedWithUsers" ma:index="19" nillable="true" ma:displayName="Partagé avec" ma:internalName="SharedWithUsers" ma:readOnly="true">
+      <xsd:complexType>
+        <xsd:complexContent>
+          <xsd:extension base="dms:UserMulti">
+            <xsd:sequence>
+              <xsd:element name="UserInfo" minOccurs="0" maxOccurs="unbounded">
+                <xsd:complexType>
+                  <xsd:sequence>
+                    <xsd:element name="DisplayName" type="xsd:string" minOccurs="0"/>
+                    <xsd:element name="AccountId" type="dms:UserId" minOccurs="0" nillable="true"/>
+                    <xsd:element name="AccountType" type="xsd:string" minOccurs="0"/>
+                  </xsd:sequence>
+                </xsd:complexType>
+              </xsd:element>
+            </xsd:sequence>
+          </xsd:extension>
+        </xsd:complexContent>
+      </xsd:complexType>
+    </xsd:element>
+    <xsd:element name="SharedWithDetails" ma:index="20" nillable="true" ma:displayName="Partagé avec détails" ma:internalName="SharedWithDetails" ma:readOnly="true">
+      <xsd:simpleType>
+        <xsd:restriction base="dms:Note">
+          <xsd:maxLength value="255"/>
+        </xsd:restriction>
+      </xsd:simpleType>
+    </xsd:element>
+    <xsd:element name="TaxCatchAll" ma:index="23" nillable="true" ma:displayName="Taxonomy Catch All Column" ma:hidden="true" ma:list="{9ba4093c-3c17-4c65-b459-7062e04c9d64}" ma:internalName="TaxCatchAll" ma:showField="CatchAllData" ma:web="14d8a9f7-3604-41df-8e5b-c51cff4ebbac">
+      <xsd:complexType>
+        <xsd:complexContent>
+          <xsd:extension base="dms:MultiChoiceLookup">
+            <xsd:sequence>
+              <xsd:element name="Value" type="dms:Lookup" maxOccurs="unbounded" minOccurs="0" nillable="true"/>
+            </xsd:sequence>
+          </xsd:extension>
+        </xsd:complexContent>
+      </xsd:complexType>
     </xsd:element>
   </xsd:schema>
   <xsd:schema xmlns="http://schemas.openxmlformats.org/package/2006/metadata/core-properties" xmlns:xsd="http://www.w3.org/2001/XMLSchema" xmlns:xsi="http://www.w3.org/2001/XMLSchema-instance" xmlns:dc="http://purl.org/dc/elements/1.1/" xmlns:dcterms="http://purl.org/dc/terms/" xmlns:odoc="http://schemas.microsoft.com/internal/obd" targetNamespace="http://schemas.openxmlformats.org/package/2006/metadata/core-properties" elementFormDefault="qualified" attributeFormDefault="unqualified" blockDefault="#all">
@@ -21004,7 +21077,12 @@
 
 <file path=customXml/item3.xml><?xml version="1.0" encoding="utf-8"?>
 <p:properties xmlns:p="http://schemas.microsoft.com/office/2006/metadata/properties" xmlns:xsi="http://www.w3.org/2001/XMLSchema-instance" xmlns:pc="http://schemas.microsoft.com/office/infopath/2007/PartnerControls">
-  <documentManagement/>
+  <documentManagement>
+    <TaxCatchAll xmlns="14d8a9f7-3604-41df-8e5b-c51cff4ebbac" xsi:nil="true"/>
+    <lcf76f155ced4ddcb4097134ff3c332f xmlns="123f7b19-9824-4aa2-bec0-97a407edd427">
+      <Terms xmlns="http://schemas.microsoft.com/office/infopath/2007/PartnerControls"/>
+    </lcf76f155ced4ddcb4097134ff3c332f>
+  </documentManagement>
 </p:properties>
 </file>
 
@@ -21017,7 +21095,7 @@
 </file>
 
 <file path=customXml/itemProps2.xml><?xml version="1.0" encoding="utf-8"?>
-<ds:datastoreItem xmlns:ds="http://schemas.openxmlformats.org/officeDocument/2006/customXml" ds:itemID="{21E06810-4C4E-4C35-98CD-04210DD1AD5A}"/>
+<ds:datastoreItem xmlns:ds="http://schemas.openxmlformats.org/officeDocument/2006/customXml" ds:itemID="{E42C6448-B0FF-48A0-8CE3-22180F925A08}"/>
 </file>
 
 <file path=customXml/itemProps3.xml><?xml version="1.0" encoding="utf-8"?>

</xml_diff>